<commit_message>
Add Sessions 1.1, 2.4
</commit_message>
<xml_diff>
--- a/content/programme/Semantics_Session_1.1.docx
+++ b/content/programme/Semantics_Session_1.1.docx
@@ -114,18 +114,13 @@
         <w:pStyle w:val="Heading3"/>
         <w:rPr/>
       </w:pPr>
-      <w:bookmarkStart w:colFirst="0" w:colLast="0" w:name="_zdnxklhnplxs" w:id="5"/>
+      <w:bookmarkStart w:colFirst="0" w:colLast="0" w:name="_d822belpeqtf" w:id="5"/>
       <w:bookmarkEnd w:id="5"/>
       <w:r>
         <w:rPr>
           <w:rtl w:val="0"/>
         </w:rPr>
-        <w:t xml:space="preserve">TBA</w:t>
-      </w:r>
-      <w:r>
-        <w:rPr>
-          <w:rtl w:val="0"/>
-        </w:rPr>
+        <w:t xml:space="preserve">A model and case study for searching and reading cross-border multilingual legislation on the Semantic Web</w:t>
       </w:r>
     </w:p>
     <w:p>
@@ -137,7 +132,7 @@
         <w:rPr>
           <w:rtl w:val="0"/>
         </w:rPr>
-        <w:t xml:space="preserve">abstract </w:t>
+        <w:t xml:space="preserve">This paper concerns the problem of searching legislative documents in an international cross-broader multilingual setting. Here, legal documents are originally published in different countries using different local languages, and the end-users search for the documents using their own languages. Furthermore, different country-specific semantic keyword and classification systems for indexing the contents may have been used. Cross-border services are needed, e.g., when moving from one country to another and looking for regulations for immigration, heath care, education, etc. To address the challenge, a cross-border solution based on Linked Open Data and Semantic Web technologies is presented, and a proof-of-concept system was designed and implemented, using consolidated laws of Finland and Estonia and EU directives as a case study. The demonstrator includes a semantic portal and a LOD service. Based on the so-called Sampo Model, the main novelty of the FINESTLAWSAMPO demonstrator presented is the provision of heterogeneous cross-country, multilingual, distributed legal data through multiple application perspectives for faceted searching and exploring the data as well as for data analysis in legal informatics.</w:t>
       </w:r>
     </w:p>
     <w:p>
@@ -154,7 +149,7 @@
     <w:tbl>
       <w:tblPr>
         <w:tblStyle w:val="Table1"/>
-        <w:tblW w:w="5910.0" w:type="dxa"/>
+        <w:tblW w:w="9025.511811023624" w:type="dxa"/>
         <w:jc w:val="left"/>
         <w:tblBorders>
           <w:top w:color="000000" w:space="0" w:sz="8" w:val="single"/>
@@ -168,12 +163,14 @@
         <w:tblLook w:val="0600"/>
       </w:tblPr>
       <w:tblGrid>
-        <w:gridCol w:w="2715"/>
-        <w:gridCol w:w="3195"/>
+        <w:gridCol w:w="2691.2975910960063"/>
+        <w:gridCol w:w="3167.1071099638084"/>
+        <w:gridCol w:w="3167.1071099638084"/>
         <w:tblGridChange w:id="0">
           <w:tblGrid>
-            <w:gridCol w:w="2715"/>
-            <w:gridCol w:w="3195"/>
+            <w:gridCol w:w="2691.2975910960063"/>
+            <w:gridCol w:w="3167.1071099638084"/>
+            <w:gridCol w:w="3167.1071099638084"/>
           </w:tblGrid>
         </w:tblGridChange>
       </w:tblGrid>
@@ -210,7 +207,7 @@
                 <wp:inline distB="114300" distT="114300" distL="114300" distR="114300">
                   <wp:extent cx="1435100" cy="1435100"/>
                   <wp:effectExtent b="0" l="0" r="0" t="0"/>
-                  <wp:docPr id="2" name="image1.png"/>
+                  <wp:docPr id="9" name="image1.png"/>
                   <a:graphic>
                     <a:graphicData uri="http://schemas.openxmlformats.org/drawingml/2006/picture">
                       <pic:pic>
@@ -247,34 +244,20 @@
           </w:p>
           <w:p>
             <w:pPr>
-              <w:pStyle w:val="Heading4"/>
-              <w:spacing w:before="0" w:lineRule="auto"/>
               <w:rPr/>
             </w:pPr>
-            <w:bookmarkStart w:colFirst="0" w:colLast="0" w:name="_k742ewolt6i" w:id="6"/>
-            <w:bookmarkEnd w:id="6"/>
-            <w:r>
-              <w:rPr>
-                <w:rtl w:val="0"/>
-              </w:rPr>
-              <w:t xml:space="preserve">name</w:t>
-            </w:r>
-          </w:p>
-          <w:p>
-            <w:pPr>
-              <w:pStyle w:val="Heading5"/>
-              <w:shd w:fill="ffffff" w:val="clear"/>
-              <w:spacing w:after="0" w:before="0" w:lineRule="auto"/>
-              <w:ind w:left="-20" w:right="-20" w:firstLine="0"/>
-              <w:rPr/>
-            </w:pPr>
-            <w:bookmarkStart w:colFirst="0" w:colLast="0" w:name="_au4nhbkjwgm8" w:id="7"/>
-            <w:bookmarkEnd w:id="7"/>
-            <w:r>
-              <w:rPr>
-                <w:rtl w:val="0"/>
-              </w:rPr>
-              <w:t xml:space="preserve">affiliation</w:t>
+            <w:r>
+              <w:rPr>
+                <w:sz w:val="24"/>
+                <w:szCs w:val="24"/>
+                <w:rtl w:val="0"/>
+              </w:rPr>
+              <w:t xml:space="preserve">Eero Hyvönen</w:t>
+            </w:r>
+            <w:r>
+              <w:rPr>
+                <w:rtl w:val="0"/>
+              </w:rPr>
             </w:r>
           </w:p>
           <w:p>
@@ -322,7 +305,7 @@
                 <wp:inline distB="114300" distT="114300" distL="114300" distR="114300">
                   <wp:extent cx="1435100" cy="1435100"/>
                   <wp:effectExtent b="0" l="0" r="0" t="0"/>
-                  <wp:docPr id="3" name="image1.png"/>
+                  <wp:docPr id="10" name="image1.png"/>
                   <a:graphic>
                     <a:graphicData uri="http://schemas.openxmlformats.org/drawingml/2006/picture">
                       <pic:pic>
@@ -360,26 +343,85 @@
           <w:p>
             <w:pPr>
               <w:pStyle w:val="Heading5"/>
-              <w:keepNext w:val="0"/>
-              <w:keepLines w:val="0"/>
-              <w:pBdr>
-                <w:top w:color="auto" w:space="0" w:sz="0" w:val="none"/>
-                <w:left w:color="auto" w:space="0" w:sz="0" w:val="none"/>
-                <w:bottom w:color="auto" w:space="0" w:sz="0" w:val="none"/>
-                <w:right w:color="auto" w:space="0" w:sz="0" w:val="none"/>
-                <w:between w:color="auto" w:space="0" w:sz="0" w:val="none"/>
-              </w:pBdr>
+              <w:spacing w:line="240" w:lineRule="auto"/>
+              <w:rPr/>
+            </w:pPr>
+            <w:bookmarkStart w:colFirst="0" w:colLast="0" w:name="_qitez4je2n74" w:id="6"/>
+            <w:bookmarkEnd w:id="6"/>
+            <w:r>
+              <w:rPr>
+                <w:rtl w:val="0"/>
+              </w:rPr>
+              <w:t xml:space="preserve">Hien Cao</w:t>
+            </w:r>
+            <w:r>
+              <w:rPr>
+                <w:rtl w:val="0"/>
+              </w:rPr>
+            </w:r>
+          </w:p>
+        </w:tc>
+        <w:tc>
+          <w:tcPr>
+            <w:shd w:fill="auto" w:val="clear"/>
+            <w:tcMar>
+              <w:top w:w="100.0" w:type="dxa"/>
+              <w:left w:w="100.0" w:type="dxa"/>
+              <w:bottom w:w="100.0" w:type="dxa"/>
+              <w:right w:w="100.0" w:type="dxa"/>
+            </w:tcMar>
+            <w:vAlign w:val="top"/>
+          </w:tcPr>
+          <w:p>
+            <w:pPr>
               <w:shd w:fill="ffffff" w:val="clear"/>
-              <w:spacing w:after="0" w:lineRule="auto"/>
-              <w:rPr/>
-            </w:pPr>
-            <w:bookmarkStart w:colFirst="0" w:colLast="0" w:name="_w10s95jpf2si" w:id="8"/>
-            <w:bookmarkEnd w:id="8"/>
-            <w:r>
-              <w:rPr>
-                <w:rtl w:val="0"/>
-              </w:rPr>
-              <w:t xml:space="preserve">name</w:t>
+              <w:rPr>
+                <w:b w:val="1"/>
+                <w:color w:val="212529"/>
+                <w:sz w:val="36"/>
+                <w:szCs w:val="36"/>
+              </w:rPr>
+            </w:pPr>
+            <w:r>
+              <w:rPr>
+                <w:rFonts w:ascii="Lato" w:cs="Lato" w:eastAsia="Lato" w:hAnsi="Lato"/>
+                <w:b w:val="1"/>
+                <w:color w:val="212529"/>
+                <w:sz w:val="36"/>
+                <w:szCs w:val="36"/>
+              </w:rPr>
+              <w:drawing>
+                <wp:inline distB="114300" distT="114300" distL="114300" distR="114300">
+                  <wp:extent cx="1435100" cy="1435100"/>
+                  <wp:effectExtent b="0" l="0" r="0" t="0"/>
+                  <wp:docPr id="7" name="image1.png"/>
+                  <a:graphic>
+                    <a:graphicData uri="http://schemas.openxmlformats.org/drawingml/2006/picture">
+                      <pic:pic>
+                        <pic:nvPicPr>
+                          <pic:cNvPr id="0" name="image1.png"/>
+                          <pic:cNvPicPr preferRelativeResize="0"/>
+                        </pic:nvPicPr>
+                        <pic:blipFill>
+                          <a:blip r:embed="rId6"/>
+                          <a:srcRect b="0" l="0" r="0" t="0"/>
+                          <a:stretch>
+                            <a:fillRect/>
+                          </a:stretch>
+                        </pic:blipFill>
+                        <pic:spPr>
+                          <a:xfrm>
+                            <a:off x="0" y="0"/>
+                            <a:ext cx="1435100" cy="1435100"/>
+                          </a:xfrm>
+                          <a:prstGeom prst="rect"/>
+                          <a:ln/>
+                        </pic:spPr>
+                      </pic:pic>
+                    </a:graphicData>
+                  </a:graphic>
+                </wp:inline>
+              </w:drawing>
             </w:r>
             <w:r>
               <w:rPr>
@@ -391,16 +433,247 @@
             <w:pPr>
               <w:pStyle w:val="Heading5"/>
               <w:spacing w:line="240" w:lineRule="auto"/>
-              <w:rPr/>
-            </w:pPr>
-            <w:bookmarkStart w:colFirst="0" w:colLast="0" w:name="_qitez4je2n74" w:id="9"/>
+              <w:rPr>
+                <w:rFonts w:ascii="Lato" w:cs="Lato" w:eastAsia="Lato" w:hAnsi="Lato"/>
+                <w:b w:val="1"/>
+                <w:color w:val="212529"/>
+                <w:sz w:val="36"/>
+                <w:szCs w:val="36"/>
+              </w:rPr>
+            </w:pPr>
+            <w:bookmarkStart w:colFirst="0" w:colLast="0" w:name="_w1eppc2etwb8" w:id="7"/>
+            <w:bookmarkEnd w:id="7"/>
+            <w:r>
+              <w:rPr>
+                <w:rtl w:val="0"/>
+              </w:rPr>
+              <w:t xml:space="preserve">Rafael Leal</w:t>
+            </w:r>
+            <w:r>
+              <w:rPr>
+                <w:rtl w:val="0"/>
+              </w:rPr>
+            </w:r>
+          </w:p>
+        </w:tc>
+      </w:tr>
+      <w:tr>
+        <w:trPr>
+          <w:cantSplit w:val="1"/>
+          <w:tblHeader w:val="0"/>
+        </w:trPr>
+        <w:tc>
+          <w:tcPr>
+            <w:shd w:fill="auto" w:val="clear"/>
+            <w:tcMar>
+              <w:top w:w="100.0" w:type="dxa"/>
+              <w:left w:w="100.0" w:type="dxa"/>
+              <w:bottom w:w="100.0" w:type="dxa"/>
+              <w:right w:w="100.0" w:type="dxa"/>
+            </w:tcMar>
+            <w:vAlign w:val="top"/>
+          </w:tcPr>
+          <w:p>
+            <w:pPr>
+              <w:shd w:fill="ffffff" w:val="clear"/>
+              <w:rPr>
+                <w:b w:val="1"/>
+                <w:color w:val="212529"/>
+                <w:sz w:val="36"/>
+                <w:szCs w:val="36"/>
+              </w:rPr>
+            </w:pPr>
+            <w:r>
+              <w:rPr>
+                <w:rFonts w:ascii="Lato" w:cs="Lato" w:eastAsia="Lato" w:hAnsi="Lato"/>
+                <w:b w:val="1"/>
+                <w:color w:val="212529"/>
+                <w:sz w:val="36"/>
+                <w:szCs w:val="36"/>
+              </w:rPr>
+              <w:drawing>
+                <wp:inline distB="114300" distT="114300" distL="114300" distR="114300">
+                  <wp:extent cx="1435100" cy="1435100"/>
+                  <wp:effectExtent b="0" l="0" r="0" t="0"/>
+                  <wp:docPr id="14" name="image1.png"/>
+                  <a:graphic>
+                    <a:graphicData uri="http://schemas.openxmlformats.org/drawingml/2006/picture">
+                      <pic:pic>
+                        <pic:nvPicPr>
+                          <pic:cNvPr id="0" name="image1.png"/>
+                          <pic:cNvPicPr preferRelativeResize="0"/>
+                        </pic:nvPicPr>
+                        <pic:blipFill>
+                          <a:blip r:embed="rId6"/>
+                          <a:srcRect b="0" l="0" r="0" t="0"/>
+                          <a:stretch>
+                            <a:fillRect/>
+                          </a:stretch>
+                        </pic:blipFill>
+                        <pic:spPr>
+                          <a:xfrm>
+                            <a:off x="0" y="0"/>
+                            <a:ext cx="1435100" cy="1435100"/>
+                          </a:xfrm>
+                          <a:prstGeom prst="rect"/>
+                          <a:ln/>
+                        </pic:spPr>
+                      </pic:pic>
+                    </a:graphicData>
+                  </a:graphic>
+                </wp:inline>
+              </w:drawing>
+            </w:r>
+            <w:r>
+              <w:rPr>
+                <w:rtl w:val="0"/>
+              </w:rPr>
+            </w:r>
+          </w:p>
+          <w:p>
+            <w:pPr>
+              <w:pStyle w:val="Heading5"/>
+              <w:spacing w:line="240" w:lineRule="auto"/>
+              <w:rPr>
+                <w:rFonts w:ascii="Lato" w:cs="Lato" w:eastAsia="Lato" w:hAnsi="Lato"/>
+                <w:b w:val="1"/>
+                <w:color w:val="212529"/>
+                <w:sz w:val="36"/>
+                <w:szCs w:val="36"/>
+              </w:rPr>
+            </w:pPr>
+            <w:bookmarkStart w:colFirst="0" w:colLast="0" w:name="_wapryuaatc8c" w:id="8"/>
+            <w:bookmarkEnd w:id="8"/>
+            <w:r>
+              <w:rPr>
+                <w:rtl w:val="0"/>
+              </w:rPr>
+              <w:t xml:space="preserve">Heikki Rantala</w:t>
+            </w:r>
+            <w:r>
+              <w:rPr>
+                <w:rtl w:val="0"/>
+              </w:rPr>
+            </w:r>
+          </w:p>
+        </w:tc>
+        <w:tc>
+          <w:tcPr>
+            <w:shd w:fill="auto" w:val="clear"/>
+            <w:tcMar>
+              <w:top w:w="100.0" w:type="dxa"/>
+              <w:left w:w="100.0" w:type="dxa"/>
+              <w:bottom w:w="100.0" w:type="dxa"/>
+              <w:right w:w="100.0" w:type="dxa"/>
+            </w:tcMar>
+            <w:vAlign w:val="top"/>
+          </w:tcPr>
+          <w:p>
+            <w:pPr>
+              <w:shd w:fill="ffffff" w:val="clear"/>
+              <w:rPr>
+                <w:b w:val="1"/>
+                <w:color w:val="212529"/>
+                <w:sz w:val="36"/>
+                <w:szCs w:val="36"/>
+              </w:rPr>
+            </w:pPr>
+            <w:r>
+              <w:rPr>
+                <w:rFonts w:ascii="Lato" w:cs="Lato" w:eastAsia="Lato" w:hAnsi="Lato"/>
+                <w:b w:val="1"/>
+                <w:color w:val="212529"/>
+                <w:sz w:val="36"/>
+                <w:szCs w:val="36"/>
+              </w:rPr>
+              <w:drawing>
+                <wp:inline distB="114300" distT="114300" distL="114300" distR="114300">
+                  <wp:extent cx="1435100" cy="1435100"/>
+                  <wp:effectExtent b="0" l="0" r="0" t="0"/>
+                  <wp:docPr id="6" name="image1.png"/>
+                  <a:graphic>
+                    <a:graphicData uri="http://schemas.openxmlformats.org/drawingml/2006/picture">
+                      <pic:pic>
+                        <pic:nvPicPr>
+                          <pic:cNvPr id="0" name="image1.png"/>
+                          <pic:cNvPicPr preferRelativeResize="0"/>
+                        </pic:nvPicPr>
+                        <pic:blipFill>
+                          <a:blip r:embed="rId6"/>
+                          <a:srcRect b="0" l="0" r="0" t="0"/>
+                          <a:stretch>
+                            <a:fillRect/>
+                          </a:stretch>
+                        </pic:blipFill>
+                        <pic:spPr>
+                          <a:xfrm>
+                            <a:off x="0" y="0"/>
+                            <a:ext cx="1435100" cy="1435100"/>
+                          </a:xfrm>
+                          <a:prstGeom prst="rect"/>
+                          <a:ln/>
+                        </pic:spPr>
+                      </pic:pic>
+                    </a:graphicData>
+                  </a:graphic>
+                </wp:inline>
+              </w:drawing>
+            </w:r>
+            <w:r>
+              <w:rPr>
+                <w:rtl w:val="0"/>
+              </w:rPr>
+            </w:r>
+          </w:p>
+          <w:p>
+            <w:pPr>
+              <w:pStyle w:val="Heading5"/>
+              <w:spacing w:line="240" w:lineRule="auto"/>
+              <w:rPr>
+                <w:rFonts w:ascii="Lato" w:cs="Lato" w:eastAsia="Lato" w:hAnsi="Lato"/>
+                <w:b w:val="1"/>
+                <w:color w:val="212529"/>
+                <w:sz w:val="36"/>
+                <w:szCs w:val="36"/>
+              </w:rPr>
+            </w:pPr>
+            <w:bookmarkStart w:colFirst="0" w:colLast="0" w:name="_yl4diajjjgez" w:id="9"/>
             <w:bookmarkEnd w:id="9"/>
             <w:r>
               <w:rPr>
                 <w:rtl w:val="0"/>
               </w:rPr>
-              <w:t xml:space="preserve">affiliation</w:t>
-            </w:r>
+              <w:t xml:space="preserve">Aki Hietanen</w:t>
+            </w:r>
+            <w:r>
+              <w:rPr>
+                <w:rtl w:val="0"/>
+              </w:rPr>
+            </w:r>
+          </w:p>
+        </w:tc>
+        <w:tc>
+          <w:tcPr>
+            <w:shd w:fill="auto" w:val="clear"/>
+            <w:tcMar>
+              <w:top w:w="100.0" w:type="dxa"/>
+              <w:left w:w="100.0" w:type="dxa"/>
+              <w:bottom w:w="100.0" w:type="dxa"/>
+              <w:right w:w="100.0" w:type="dxa"/>
+            </w:tcMar>
+            <w:vAlign w:val="top"/>
+          </w:tcPr>
+          <w:p>
+            <w:pPr>
+              <w:shd w:fill="ffffff" w:val="clear"/>
+              <w:rPr>
+                <w:rFonts w:ascii="Lato" w:cs="Lato" w:eastAsia="Lato" w:hAnsi="Lato"/>
+                <w:b w:val="1"/>
+                <w:color w:val="212529"/>
+                <w:sz w:val="36"/>
+                <w:szCs w:val="36"/>
+              </w:rPr>
+            </w:pPr>
             <w:r>
               <w:rPr>
                 <w:rtl w:val="0"/>
@@ -412,11 +685,8 @@
     </w:tbl>
     <w:p>
       <w:pPr>
-        <w:pStyle w:val="Heading3"/>
         <w:rPr/>
       </w:pPr>
-      <w:bookmarkStart w:colFirst="0" w:colLast="0" w:name="_lkvitwisa2q5" w:id="10"/>
-      <w:bookmarkEnd w:id="10"/>
       <w:r>
         <w:rPr>
           <w:rtl w:val="0"/>
@@ -428,24 +698,13 @@
         <w:pStyle w:val="Heading3"/>
         <w:rPr/>
       </w:pPr>
-      <w:bookmarkStart w:colFirst="0" w:colLast="0" w:name="_8pqtyoci4gd" w:id="11"/>
-      <w:bookmarkEnd w:id="11"/>
+      <w:bookmarkStart w:colFirst="0" w:colLast="0" w:name="_ikk459gd8u20" w:id="10"/>
+      <w:bookmarkEnd w:id="10"/>
       <w:r>
         <w:rPr>
           <w:rtl w:val="0"/>
         </w:rPr>
-        <w:t xml:space="preserve">TBA</w:t>
-      </w:r>
-    </w:p>
-    <w:p>
-      <w:pPr>
-        <w:rPr/>
-      </w:pPr>
-      <w:r>
-        <w:rPr>
-          <w:rtl w:val="0"/>
-        </w:rPr>
-        <w:t xml:space="preserve">abstract</w:t>
+        <w:t xml:space="preserve">Bringing distributed knowledge to humans [SP]</w:t>
       </w:r>
     </w:p>
     <w:p>
@@ -520,6 +779,867 @@
                 <wp:inline distB="114300" distT="114300" distL="114300" distR="114300">
                   <wp:extent cx="1435100" cy="1435100"/>
                   <wp:effectExtent b="0" l="0" r="0" t="0"/>
+                  <wp:docPr id="3" name="image1.png"/>
+                  <a:graphic>
+                    <a:graphicData uri="http://schemas.openxmlformats.org/drawingml/2006/picture">
+                      <pic:pic>
+                        <pic:nvPicPr>
+                          <pic:cNvPr id="0" name="image1.png"/>
+                          <pic:cNvPicPr preferRelativeResize="0"/>
+                        </pic:nvPicPr>
+                        <pic:blipFill>
+                          <a:blip r:embed="rId6"/>
+                          <a:srcRect b="0" l="0" r="0" t="0"/>
+                          <a:stretch>
+                            <a:fillRect/>
+                          </a:stretch>
+                        </pic:blipFill>
+                        <pic:spPr>
+                          <a:xfrm>
+                            <a:off x="0" y="0"/>
+                            <a:ext cx="1435100" cy="1435100"/>
+                          </a:xfrm>
+                          <a:prstGeom prst="rect"/>
+                          <a:ln/>
+                        </pic:spPr>
+                      </pic:pic>
+                    </a:graphicData>
+                  </a:graphic>
+                </wp:inline>
+              </w:drawing>
+            </w:r>
+            <w:r>
+              <w:rPr>
+                <w:rtl w:val="0"/>
+              </w:rPr>
+            </w:r>
+          </w:p>
+          <w:p>
+            <w:pPr>
+              <w:pStyle w:val="Heading5"/>
+              <w:spacing w:line="240" w:lineRule="auto"/>
+              <w:rPr/>
+            </w:pPr>
+            <w:bookmarkStart w:colFirst="0" w:colLast="0" w:name="_r7dbaxgkajg6" w:id="11"/>
+            <w:bookmarkEnd w:id="11"/>
+            <w:r>
+              <w:rPr>
+                <w:rtl w:val="0"/>
+              </w:rPr>
+              <w:t xml:space="preserve">Aad Versteden</w:t>
+            </w:r>
+          </w:p>
+          <w:p>
+            <w:pPr>
+              <w:pStyle w:val="Heading5"/>
+              <w:spacing w:line="240" w:lineRule="auto"/>
+              <w:rPr/>
+            </w:pPr>
+            <w:bookmarkStart w:colFirst="0" w:colLast="0" w:name="_eawoc5ltrd78" w:id="12"/>
+            <w:bookmarkEnd w:id="12"/>
+            <w:r>
+              <w:rPr>
+                <w:rtl w:val="0"/>
+              </w:rPr>
+              <w:t xml:space="preserve">redpencil.io</w:t>
+            </w:r>
+            <w:r>
+              <w:rPr>
+                <w:rtl w:val="0"/>
+              </w:rPr>
+            </w:r>
+          </w:p>
+        </w:tc>
+      </w:tr>
+    </w:tbl>
+    <w:p>
+      <w:pPr>
+        <w:rPr>
+          <w:sz w:val="24"/>
+          <w:szCs w:val="24"/>
+        </w:rPr>
+      </w:pPr>
+      <w:r>
+        <w:rPr>
+          <w:rtl w:val="0"/>
+        </w:rPr>
+      </w:r>
+    </w:p>
+    <w:p>
+      <w:pPr>
+        <w:rPr>
+          <w:sz w:val="24"/>
+          <w:szCs w:val="24"/>
+        </w:rPr>
+      </w:pPr>
+      <w:r>
+        <w:rPr>
+          <w:rtl w:val="0"/>
+        </w:rPr>
+      </w:r>
+    </w:p>
+    <w:p>
+      <w:pPr>
+        <w:pStyle w:val="Heading3"/>
+        <w:rPr/>
+      </w:pPr>
+      <w:bookmarkStart w:colFirst="0" w:colLast="0" w:name="_utcslreb6zxx" w:id="13"/>
+      <w:bookmarkEnd w:id="13"/>
+      <w:r>
+        <w:rPr>
+          <w:rtl w:val="0"/>
+        </w:rPr>
+        <w:t xml:space="preserve">A linked data ecosystem for generating information products</w:t>
+      </w:r>
+    </w:p>
+    <w:p>
+      <w:pPr>
+        <w:rPr/>
+      </w:pPr>
+      <w:r>
+        <w:rPr>
+          <w:rtl w:val="0"/>
+        </w:rPr>
+      </w:r>
+    </w:p>
+    <w:p>
+      <w:pPr>
+        <w:rPr/>
+      </w:pPr>
+      <w:r>
+        <w:rPr>
+          <w:rtl w:val="0"/>
+        </w:rPr>
+      </w:r>
+    </w:p>
+    <w:tbl>
+      <w:tblPr>
+        <w:tblStyle w:val="Table3"/>
+        <w:tblW w:w="6622.866141732285" w:type="dxa"/>
+        <w:jc w:val="left"/>
+        <w:tblBorders>
+          <w:top w:color="000000" w:space="0" w:sz="8" w:val="single"/>
+          <w:left w:color="000000" w:space="0" w:sz="8" w:val="single"/>
+          <w:bottom w:color="000000" w:space="0" w:sz="8" w:val="single"/>
+          <w:right w:color="000000" w:space="0" w:sz="8" w:val="single"/>
+          <w:insideH w:color="000000" w:space="0" w:sz="8" w:val="single"/>
+          <w:insideV w:color="000000" w:space="0" w:sz="8" w:val="single"/>
+        </w:tblBorders>
+        <w:tblLayout w:type="fixed"/>
+        <w:tblLook w:val="0600"/>
+      </w:tblPr>
+      <w:tblGrid>
+        <w:gridCol w:w="3311.4330708661423"/>
+        <w:gridCol w:w="3311.4330708661423"/>
+        <w:tblGridChange w:id="0">
+          <w:tblGrid>
+            <w:gridCol w:w="3311.4330708661423"/>
+            <w:gridCol w:w="3311.4330708661423"/>
+          </w:tblGrid>
+        </w:tblGridChange>
+      </w:tblGrid>
+      <w:tr>
+        <w:trPr>
+          <w:cantSplit w:val="1"/>
+          <w:tblHeader w:val="0"/>
+        </w:trPr>
+        <w:tc>
+          <w:tcPr>
+            <w:shd w:fill="auto" w:val="clear"/>
+            <w:tcMar>
+              <w:top w:w="100.0" w:type="dxa"/>
+              <w:left w:w="100.0" w:type="dxa"/>
+              <w:bottom w:w="100.0" w:type="dxa"/>
+              <w:right w:w="100.0" w:type="dxa"/>
+            </w:tcMar>
+            <w:vAlign w:val="top"/>
+          </w:tcPr>
+          <w:p>
+            <w:pPr>
+              <w:shd w:fill="ffffff" w:val="clear"/>
+              <w:rPr>
+                <w:b w:val="1"/>
+                <w:color w:val="212529"/>
+                <w:sz w:val="36"/>
+                <w:szCs w:val="36"/>
+              </w:rPr>
+            </w:pPr>
+            <w:r>
+              <w:rPr>
+                <w:rFonts w:ascii="Lato" w:cs="Lato" w:eastAsia="Lato" w:hAnsi="Lato"/>
+                <w:b w:val="1"/>
+                <w:color w:val="212529"/>
+                <w:sz w:val="36"/>
+                <w:szCs w:val="36"/>
+              </w:rPr>
+              <w:drawing>
+                <wp:inline distB="114300" distT="114300" distL="114300" distR="114300">
+                  <wp:extent cx="1571625" cy="1447800"/>
+                  <wp:effectExtent b="0" l="0" r="0" t="0"/>
+                  <wp:docPr id="12" name="image2.jpg"/>
+                  <a:graphic>
+                    <a:graphicData uri="http://schemas.openxmlformats.org/drawingml/2006/picture">
+                      <pic:pic>
+                        <pic:nvPicPr>
+                          <pic:cNvPr id="0" name="image2.jpg"/>
+                          <pic:cNvPicPr preferRelativeResize="0"/>
+                        </pic:nvPicPr>
+                        <pic:blipFill>
+                          <a:blip r:embed="rId7"/>
+                          <a:srcRect b="0" l="0" r="0" t="0"/>
+                          <a:stretch>
+                            <a:fillRect/>
+                          </a:stretch>
+                        </pic:blipFill>
+                        <pic:spPr>
+                          <a:xfrm>
+                            <a:off x="0" y="0"/>
+                            <a:ext cx="1571625" cy="1447800"/>
+                          </a:xfrm>
+                          <a:prstGeom prst="rect"/>
+                          <a:ln/>
+                        </pic:spPr>
+                      </pic:pic>
+                    </a:graphicData>
+                  </a:graphic>
+                </wp:inline>
+              </w:drawing>
+            </w:r>
+            <w:r>
+              <w:rPr>
+                <w:rtl w:val="0"/>
+              </w:rPr>
+            </w:r>
+          </w:p>
+          <w:p>
+            <w:pPr>
+              <w:pStyle w:val="Heading5"/>
+              <w:spacing w:line="240" w:lineRule="auto"/>
+              <w:rPr/>
+            </w:pPr>
+            <w:bookmarkStart w:colFirst="0" w:colLast="0" w:name="_o11qrurode03" w:id="14"/>
+            <w:bookmarkEnd w:id="14"/>
+            <w:r>
+              <w:rPr>
+                <w:rtl w:val="0"/>
+              </w:rPr>
+              <w:t xml:space="preserve">Wouter Beek </w:t>
+            </w:r>
+          </w:p>
+          <w:p>
+            <w:pPr>
+              <w:pStyle w:val="Heading5"/>
+              <w:spacing w:line="240" w:lineRule="auto"/>
+              <w:rPr/>
+            </w:pPr>
+            <w:bookmarkStart w:colFirst="0" w:colLast="0" w:name="_rd9qftovtmxj" w:id="15"/>
+            <w:bookmarkEnd w:id="15"/>
+            <w:r>
+              <w:rPr>
+                <w:rtl w:val="0"/>
+              </w:rPr>
+              <w:t xml:space="preserve">Triply</w:t>
+            </w:r>
+          </w:p>
+        </w:tc>
+        <w:tc>
+          <w:tcPr>
+            <w:shd w:fill="auto" w:val="clear"/>
+            <w:tcMar>
+              <w:top w:w="100.0" w:type="dxa"/>
+              <w:left w:w="100.0" w:type="dxa"/>
+              <w:bottom w:w="100.0" w:type="dxa"/>
+              <w:right w:w="100.0" w:type="dxa"/>
+            </w:tcMar>
+            <w:vAlign w:val="top"/>
+          </w:tcPr>
+          <w:p>
+            <w:pPr>
+              <w:shd w:fill="ffffff" w:val="clear"/>
+              <w:rPr>
+                <w:b w:val="1"/>
+                <w:color w:val="212529"/>
+                <w:sz w:val="36"/>
+                <w:szCs w:val="36"/>
+              </w:rPr>
+            </w:pPr>
+            <w:r>
+              <w:rPr>
+                <w:rFonts w:ascii="Lato" w:cs="Lato" w:eastAsia="Lato" w:hAnsi="Lato"/>
+                <w:b w:val="1"/>
+                <w:color w:val="212529"/>
+                <w:sz w:val="36"/>
+                <w:szCs w:val="36"/>
+              </w:rPr>
+              <w:drawing>
+                <wp:inline distB="114300" distT="114300" distL="114300" distR="114300">
+                  <wp:extent cx="1435100" cy="1435100"/>
+                  <wp:effectExtent b="0" l="0" r="0" t="0"/>
+                  <wp:docPr id="4" name="image1.png"/>
+                  <a:graphic>
+                    <a:graphicData uri="http://schemas.openxmlformats.org/drawingml/2006/picture">
+                      <pic:pic>
+                        <pic:nvPicPr>
+                          <pic:cNvPr id="0" name="image1.png"/>
+                          <pic:cNvPicPr preferRelativeResize="0"/>
+                        </pic:nvPicPr>
+                        <pic:blipFill>
+                          <a:blip r:embed="rId6"/>
+                          <a:srcRect b="0" l="0" r="0" t="0"/>
+                          <a:stretch>
+                            <a:fillRect/>
+                          </a:stretch>
+                        </pic:blipFill>
+                        <pic:spPr>
+                          <a:xfrm>
+                            <a:off x="0" y="0"/>
+                            <a:ext cx="1435100" cy="1435100"/>
+                          </a:xfrm>
+                          <a:prstGeom prst="rect"/>
+                          <a:ln/>
+                        </pic:spPr>
+                      </pic:pic>
+                    </a:graphicData>
+                  </a:graphic>
+                </wp:inline>
+              </w:drawing>
+            </w:r>
+            <w:r>
+              <w:rPr>
+                <w:rtl w:val="0"/>
+              </w:rPr>
+            </w:r>
+          </w:p>
+          <w:p>
+            <w:pPr>
+              <w:pStyle w:val="Heading5"/>
+              <w:spacing w:line="240" w:lineRule="auto"/>
+              <w:rPr>
+                <w:rFonts w:ascii="Lato" w:cs="Lato" w:eastAsia="Lato" w:hAnsi="Lato"/>
+                <w:b w:val="1"/>
+                <w:color w:val="212529"/>
+                <w:sz w:val="36"/>
+                <w:szCs w:val="36"/>
+              </w:rPr>
+            </w:pPr>
+            <w:bookmarkStart w:colFirst="0" w:colLast="0" w:name="_w3uuotda4gq5" w:id="16"/>
+            <w:bookmarkEnd w:id="16"/>
+            <w:r>
+              <w:rPr>
+                <w:rtl w:val="0"/>
+              </w:rPr>
+              <w:t xml:space="preserve">Flores Bakker</w:t>
+            </w:r>
+            <w:r>
+              <w:rPr>
+                <w:rtl w:val="0"/>
+              </w:rPr>
+            </w:r>
+          </w:p>
+        </w:tc>
+      </w:tr>
+    </w:tbl>
+    <w:p>
+      <w:pPr>
+        <w:pStyle w:val="Heading3"/>
+        <w:rPr/>
+      </w:pPr>
+      <w:bookmarkStart w:colFirst="0" w:colLast="0" w:name="_g75pax681g0n" w:id="17"/>
+      <w:bookmarkEnd w:id="17"/>
+      <w:r>
+        <w:rPr>
+          <w:rtl w:val="0"/>
+        </w:rPr>
+      </w:r>
+    </w:p>
+    <w:p>
+      <w:pPr>
+        <w:pStyle w:val="Heading3"/>
+        <w:rPr/>
+      </w:pPr>
+      <w:bookmarkStart w:colFirst="0" w:colLast="0" w:name="_tymf8360n7sc" w:id="18"/>
+      <w:bookmarkEnd w:id="18"/>
+      <w:r>
+        <w:rPr>
+          <w:rtl w:val="0"/>
+        </w:rPr>
+        <w:t xml:space="preserve">Securing Linked Data: Authorisation Ontology and Enforcement Mechanisms in the Dutch Federated Data System Context</w:t>
+      </w:r>
+    </w:p>
+    <w:p>
+      <w:pPr>
+        <w:rPr/>
+      </w:pPr>
+      <w:r>
+        <w:rPr>
+          <w:rtl w:val="0"/>
+        </w:rPr>
+        <w:t xml:space="preserve">To advance the adoption of linked data in the context of the Dutch Federated Data System (Dutch synonym: FDS), it is necessary to have robust access control for native linked data sources. For this purpose, research was initiated to assess whether it is feasible to implement access controls on linked data sources in this context. A four-phase design science research methodology is applied. The first phase defines both the question guiding this research and the context in which the research was conducted. The second phase includes a review of the state-of-the-art and an evaluation of the existing approaches to access control could support the FDS use case. Having determined that no existing approaches completely fulfil the requirements of the FDS use case, the third phase describes a prototype enforcement mechanism designed and developed as part of this research. The fourth and final phase evaluates this protype with respect to its feasibility to support the requirements of the FDS context. At present, there are no standardized solutions for securing native linked data sources. Existing literature and industry examples from the Netherlands and Europe highlight several potential solution directions for access control on SPARQL endpoints. These solution directions are used as inspiration for the development of a prototype enforcement mechanism. This prototype shows potential when applied to the Dutch Federated Data System and suggests a more generic approach could be taken when applying these controls to a broader context. Further research, testing and standardization efforts are required to bring such an approach to maturity. Any linked data ecosystem containing closed information requires a robust approach to access control. This research contributes to the existing literature on approaches taken to such access controls and highlights the increasing need for, and the feasibility of implementing, these controls in governmental contexts. Bringing such a solution to maturity would support wider adoption of linked data technologies in this context.</w:t>
+      </w:r>
+    </w:p>
+    <w:p>
+      <w:pPr>
+        <w:rPr/>
+      </w:pPr>
+      <w:r>
+        <w:rPr>
+          <w:rtl w:val="0"/>
+        </w:rPr>
+      </w:r>
+    </w:p>
+    <w:tbl>
+      <w:tblPr>
+        <w:tblStyle w:val="Table4"/>
+        <w:tblW w:w="9025.511811023622" w:type="dxa"/>
+        <w:jc w:val="left"/>
+        <w:tblBorders>
+          <w:top w:color="000000" w:space="0" w:sz="8" w:val="single"/>
+          <w:left w:color="000000" w:space="0" w:sz="8" w:val="single"/>
+          <w:bottom w:color="000000" w:space="0" w:sz="8" w:val="single"/>
+          <w:right w:color="000000" w:space="0" w:sz="8" w:val="single"/>
+          <w:insideH w:color="000000" w:space="0" w:sz="8" w:val="single"/>
+          <w:insideV w:color="000000" w:space="0" w:sz="8" w:val="single"/>
+        </w:tblBorders>
+        <w:tblLayout w:type="fixed"/>
+        <w:tblLook w:val="0600"/>
+      </w:tblPr>
+      <w:tblGrid>
+        <w:gridCol w:w="3008.503937007874"/>
+        <w:gridCol w:w="3008.503937007874"/>
+        <w:gridCol w:w="3008.503937007874"/>
+        <w:tblGridChange w:id="0">
+          <w:tblGrid>
+            <w:gridCol w:w="3008.503937007874"/>
+            <w:gridCol w:w="3008.503937007874"/>
+            <w:gridCol w:w="3008.503937007874"/>
+          </w:tblGrid>
+        </w:tblGridChange>
+      </w:tblGrid>
+      <w:tr>
+        <w:trPr>
+          <w:cantSplit w:val="1"/>
+          <w:tblHeader w:val="0"/>
+        </w:trPr>
+        <w:tc>
+          <w:tcPr>
+            <w:shd w:fill="auto" w:val="clear"/>
+            <w:tcMar>
+              <w:top w:w="100.0" w:type="dxa"/>
+              <w:left w:w="100.0" w:type="dxa"/>
+              <w:bottom w:w="100.0" w:type="dxa"/>
+              <w:right w:w="100.0" w:type="dxa"/>
+            </w:tcMar>
+            <w:vAlign w:val="top"/>
+          </w:tcPr>
+          <w:p>
+            <w:pPr>
+              <w:pStyle w:val="Heading5"/>
+              <w:keepNext w:val="0"/>
+              <w:keepLines w:val="0"/>
+              <w:shd w:fill="ffffff" w:val="clear"/>
+              <w:spacing w:after="0" w:lineRule="auto"/>
+              <w:rPr>
+                <w:color w:val="000000"/>
+              </w:rPr>
+            </w:pPr>
+            <w:bookmarkStart w:colFirst="0" w:colLast="0" w:name="_2vjh1636uc09" w:id="19"/>
+            <w:bookmarkEnd w:id="19"/>
+            <w:r>
+              <w:rPr>
+                <w:rFonts w:ascii="Lato" w:cs="Lato" w:eastAsia="Lato" w:hAnsi="Lato"/>
+                <w:b w:val="1"/>
+                <w:color w:val="212529"/>
+                <w:sz w:val="36"/>
+                <w:szCs w:val="36"/>
+              </w:rPr>
+              <w:drawing>
+                <wp:inline distB="114300" distT="114300" distL="114300" distR="114300">
+                  <wp:extent cx="1435100" cy="1435100"/>
+                  <wp:effectExtent b="0" l="0" r="0" t="0"/>
+                  <wp:docPr id="8" name="image1.png"/>
+                  <a:graphic>
+                    <a:graphicData uri="http://schemas.openxmlformats.org/drawingml/2006/picture">
+                      <pic:pic>
+                        <pic:nvPicPr>
+                          <pic:cNvPr id="0" name="image1.png"/>
+                          <pic:cNvPicPr preferRelativeResize="0"/>
+                        </pic:nvPicPr>
+                        <pic:blipFill>
+                          <a:blip r:embed="rId6"/>
+                          <a:srcRect b="0" l="0" r="0" t="0"/>
+                          <a:stretch>
+                            <a:fillRect/>
+                          </a:stretch>
+                        </pic:blipFill>
+                        <pic:spPr>
+                          <a:xfrm>
+                            <a:off x="0" y="0"/>
+                            <a:ext cx="1435100" cy="1435100"/>
+                          </a:xfrm>
+                          <a:prstGeom prst="rect"/>
+                          <a:ln/>
+                        </pic:spPr>
+                      </pic:pic>
+                    </a:graphicData>
+                  </a:graphic>
+                </wp:inline>
+              </w:drawing>
+            </w:r>
+            <w:r>
+              <w:rPr>
+                <w:rtl w:val="0"/>
+              </w:rPr>
+            </w:r>
+          </w:p>
+          <w:p>
+            <w:pPr>
+              <w:rPr/>
+            </w:pPr>
+            <w:r>
+              <w:rPr>
+                <w:color w:val="666666"/>
+                <w:rtl w:val="0"/>
+              </w:rPr>
+              <w:t xml:space="preserve">Alexandra Rowland</w:t>
+            </w:r>
+            <w:r>
+              <w:rPr>
+                <w:rtl w:val="0"/>
+              </w:rPr>
+            </w:r>
+          </w:p>
+          <w:p>
+            <w:pPr>
+              <w:pStyle w:val="Heading5"/>
+              <w:keepNext w:val="0"/>
+              <w:keepLines w:val="0"/>
+              <w:spacing w:after="0" w:line="240" w:lineRule="auto"/>
+              <w:rPr>
+                <w:color w:val="000000"/>
+              </w:rPr>
+            </w:pPr>
+            <w:bookmarkStart w:colFirst="0" w:colLast="0" w:name="_e8pqn8tir0qi" w:id="20"/>
+            <w:bookmarkEnd w:id="20"/>
+            <w:r>
+              <w:rPr>
+                <w:rtl w:val="0"/>
+              </w:rPr>
+            </w:r>
+          </w:p>
+        </w:tc>
+        <w:tc>
+          <w:tcPr>
+            <w:shd w:fill="auto" w:val="clear"/>
+            <w:tcMar>
+              <w:top w:w="100.0" w:type="dxa"/>
+              <w:left w:w="100.0" w:type="dxa"/>
+              <w:bottom w:w="100.0" w:type="dxa"/>
+              <w:right w:w="100.0" w:type="dxa"/>
+            </w:tcMar>
+            <w:vAlign w:val="top"/>
+          </w:tcPr>
+          <w:p>
+            <w:pPr>
+              <w:shd w:fill="ffffff" w:val="clear"/>
+              <w:rPr>
+                <w:b w:val="1"/>
+                <w:color w:val="212529"/>
+                <w:sz w:val="36"/>
+                <w:szCs w:val="36"/>
+              </w:rPr>
+            </w:pPr>
+            <w:r>
+              <w:rPr>
+                <w:rFonts w:ascii="Lato" w:cs="Lato" w:eastAsia="Lato" w:hAnsi="Lato"/>
+                <w:b w:val="1"/>
+                <w:color w:val="212529"/>
+                <w:sz w:val="36"/>
+                <w:szCs w:val="36"/>
+              </w:rPr>
+              <w:drawing>
+                <wp:inline distB="114300" distT="114300" distL="114300" distR="114300">
+                  <wp:extent cx="1435100" cy="1435100"/>
+                  <wp:effectExtent b="0" l="0" r="0" t="0"/>
+                  <wp:docPr id="13" name="image1.png"/>
+                  <a:graphic>
+                    <a:graphicData uri="http://schemas.openxmlformats.org/drawingml/2006/picture">
+                      <pic:pic>
+                        <pic:nvPicPr>
+                          <pic:cNvPr id="0" name="image1.png"/>
+                          <pic:cNvPicPr preferRelativeResize="0"/>
+                        </pic:nvPicPr>
+                        <pic:blipFill>
+                          <a:blip r:embed="rId6"/>
+                          <a:srcRect b="0" l="0" r="0" t="0"/>
+                          <a:stretch>
+                            <a:fillRect/>
+                          </a:stretch>
+                        </pic:blipFill>
+                        <pic:spPr>
+                          <a:xfrm>
+                            <a:off x="0" y="0"/>
+                            <a:ext cx="1435100" cy="1435100"/>
+                          </a:xfrm>
+                          <a:prstGeom prst="rect"/>
+                          <a:ln/>
+                        </pic:spPr>
+                      </pic:pic>
+                    </a:graphicData>
+                  </a:graphic>
+                </wp:inline>
+              </w:drawing>
+            </w:r>
+            <w:r>
+              <w:rPr>
+                <w:rtl w:val="0"/>
+              </w:rPr>
+            </w:r>
+          </w:p>
+          <w:p>
+            <w:pPr>
+              <w:pStyle w:val="Heading5"/>
+              <w:spacing w:line="240" w:lineRule="auto"/>
+              <w:rPr/>
+            </w:pPr>
+            <w:bookmarkStart w:colFirst="0" w:colLast="0" w:name="_2aml02afz961" w:id="21"/>
+            <w:bookmarkEnd w:id="21"/>
+            <w:r>
+              <w:rPr>
+                <w:rtl w:val="0"/>
+              </w:rPr>
+              <w:t xml:space="preserve">Hans Schevers</w:t>
+            </w:r>
+          </w:p>
+        </w:tc>
+        <w:tc>
+          <w:tcPr>
+            <w:shd w:fill="auto" w:val="clear"/>
+            <w:tcMar>
+              <w:top w:w="100.0" w:type="dxa"/>
+              <w:left w:w="100.0" w:type="dxa"/>
+              <w:bottom w:w="100.0" w:type="dxa"/>
+              <w:right w:w="100.0" w:type="dxa"/>
+            </w:tcMar>
+            <w:vAlign w:val="top"/>
+          </w:tcPr>
+          <w:p>
+            <w:pPr>
+              <w:shd w:fill="ffffff" w:val="clear"/>
+              <w:rPr>
+                <w:b w:val="1"/>
+                <w:color w:val="212529"/>
+                <w:sz w:val="36"/>
+                <w:szCs w:val="36"/>
+              </w:rPr>
+            </w:pPr>
+            <w:r>
+              <w:rPr>
+                <w:rFonts w:ascii="Lato" w:cs="Lato" w:eastAsia="Lato" w:hAnsi="Lato"/>
+                <w:b w:val="1"/>
+                <w:color w:val="212529"/>
+                <w:sz w:val="36"/>
+                <w:szCs w:val="36"/>
+              </w:rPr>
+              <w:drawing>
+                <wp:inline distB="114300" distT="114300" distL="114300" distR="114300">
+                  <wp:extent cx="1435100" cy="1435100"/>
+                  <wp:effectExtent b="0" l="0" r="0" t="0"/>
+                  <wp:docPr id="11" name="image1.png"/>
+                  <a:graphic>
+                    <a:graphicData uri="http://schemas.openxmlformats.org/drawingml/2006/picture">
+                      <pic:pic>
+                        <pic:nvPicPr>
+                          <pic:cNvPr id="0" name="image1.png"/>
+                          <pic:cNvPicPr preferRelativeResize="0"/>
+                        </pic:nvPicPr>
+                        <pic:blipFill>
+                          <a:blip r:embed="rId6"/>
+                          <a:srcRect b="0" l="0" r="0" t="0"/>
+                          <a:stretch>
+                            <a:fillRect/>
+                          </a:stretch>
+                        </pic:blipFill>
+                        <pic:spPr>
+                          <a:xfrm>
+                            <a:off x="0" y="0"/>
+                            <a:ext cx="1435100" cy="1435100"/>
+                          </a:xfrm>
+                          <a:prstGeom prst="rect"/>
+                          <a:ln/>
+                        </pic:spPr>
+                      </pic:pic>
+                    </a:graphicData>
+                  </a:graphic>
+                </wp:inline>
+              </w:drawing>
+            </w:r>
+            <w:r>
+              <w:rPr>
+                <w:rtl w:val="0"/>
+              </w:rPr>
+            </w:r>
+          </w:p>
+          <w:p>
+            <w:pPr>
+              <w:pStyle w:val="Heading5"/>
+              <w:spacing w:line="240" w:lineRule="auto"/>
+              <w:rPr>
+                <w:rFonts w:ascii="Lato" w:cs="Lato" w:eastAsia="Lato" w:hAnsi="Lato"/>
+                <w:b w:val="1"/>
+                <w:color w:val="212529"/>
+                <w:sz w:val="36"/>
+                <w:szCs w:val="36"/>
+              </w:rPr>
+            </w:pPr>
+            <w:bookmarkStart w:colFirst="0" w:colLast="0" w:name="_k9dlqaaath4y" w:id="22"/>
+            <w:bookmarkEnd w:id="22"/>
+            <w:r>
+              <w:rPr>
+                <w:rtl w:val="0"/>
+              </w:rPr>
+              <w:t xml:space="preserve">Erwin Folmer</w:t>
+            </w:r>
+            <w:r>
+              <w:rPr>
+                <w:rtl w:val="0"/>
+              </w:rPr>
+            </w:r>
+          </w:p>
+        </w:tc>
+      </w:tr>
+      <w:tr>
+        <w:trPr>
+          <w:cantSplit w:val="1"/>
+          <w:tblHeader w:val="0"/>
+        </w:trPr>
+        <w:tc>
+          <w:tcPr>
+            <w:shd w:fill="auto" w:val="clear"/>
+            <w:tcMar>
+              <w:top w:w="100.0" w:type="dxa"/>
+              <w:left w:w="100.0" w:type="dxa"/>
+              <w:bottom w:w="100.0" w:type="dxa"/>
+              <w:right w:w="100.0" w:type="dxa"/>
+            </w:tcMar>
+            <w:vAlign w:val="top"/>
+          </w:tcPr>
+          <w:p>
+            <w:pPr>
+              <w:shd w:fill="ffffff" w:val="clear"/>
+              <w:rPr>
+                <w:b w:val="1"/>
+                <w:color w:val="212529"/>
+                <w:sz w:val="36"/>
+                <w:szCs w:val="36"/>
+              </w:rPr>
+            </w:pPr>
+            <w:r>
+              <w:rPr>
+                <w:rFonts w:ascii="Lato" w:cs="Lato" w:eastAsia="Lato" w:hAnsi="Lato"/>
+                <w:b w:val="1"/>
+                <w:color w:val="212529"/>
+                <w:sz w:val="36"/>
+                <w:szCs w:val="36"/>
+              </w:rPr>
+              <w:drawing>
+                <wp:inline distB="114300" distT="114300" distL="114300" distR="114300">
+                  <wp:extent cx="1435100" cy="1435100"/>
+                  <wp:effectExtent b="0" l="0" r="0" t="0"/>
+                  <wp:docPr id="2" name="image1.png"/>
+                  <a:graphic>
+                    <a:graphicData uri="http://schemas.openxmlformats.org/drawingml/2006/picture">
+                      <pic:pic>
+                        <pic:nvPicPr>
+                          <pic:cNvPr id="0" name="image1.png"/>
+                          <pic:cNvPicPr preferRelativeResize="0"/>
+                        </pic:nvPicPr>
+                        <pic:blipFill>
+                          <a:blip r:embed="rId6"/>
+                          <a:srcRect b="0" l="0" r="0" t="0"/>
+                          <a:stretch>
+                            <a:fillRect/>
+                          </a:stretch>
+                        </pic:blipFill>
+                        <pic:spPr>
+                          <a:xfrm>
+                            <a:off x="0" y="0"/>
+                            <a:ext cx="1435100" cy="1435100"/>
+                          </a:xfrm>
+                          <a:prstGeom prst="rect"/>
+                          <a:ln/>
+                        </pic:spPr>
+                      </pic:pic>
+                    </a:graphicData>
+                  </a:graphic>
+                </wp:inline>
+              </w:drawing>
+            </w:r>
+            <w:r>
+              <w:rPr>
+                <w:rtl w:val="0"/>
+              </w:rPr>
+            </w:r>
+          </w:p>
+          <w:p>
+            <w:pPr>
+              <w:pStyle w:val="Heading5"/>
+              <w:spacing w:line="240" w:lineRule="auto"/>
+              <w:rPr>
+                <w:rFonts w:ascii="Lato" w:cs="Lato" w:eastAsia="Lato" w:hAnsi="Lato"/>
+                <w:b w:val="1"/>
+                <w:color w:val="212529"/>
+                <w:sz w:val="36"/>
+                <w:szCs w:val="36"/>
+              </w:rPr>
+            </w:pPr>
+            <w:bookmarkStart w:colFirst="0" w:colLast="0" w:name="_qeprfb9ec6ig" w:id="23"/>
+            <w:bookmarkEnd w:id="23"/>
+            <w:r>
+              <w:rPr>
+                <w:rtl w:val="0"/>
+              </w:rPr>
+              <w:t xml:space="preserve">Sven Mol</w:t>
+            </w:r>
+            <w:r>
+              <w:rPr>
+                <w:rtl w:val="0"/>
+              </w:rPr>
+            </w:r>
+          </w:p>
+        </w:tc>
+        <w:tc>
+          <w:tcPr>
+            <w:shd w:fill="auto" w:val="clear"/>
+            <w:tcMar>
+              <w:top w:w="100.0" w:type="dxa"/>
+              <w:left w:w="100.0" w:type="dxa"/>
+              <w:bottom w:w="100.0" w:type="dxa"/>
+              <w:right w:w="100.0" w:type="dxa"/>
+            </w:tcMar>
+            <w:vAlign w:val="top"/>
+          </w:tcPr>
+          <w:p>
+            <w:pPr>
+              <w:shd w:fill="ffffff" w:val="clear"/>
+              <w:rPr>
+                <w:b w:val="1"/>
+                <w:color w:val="212529"/>
+                <w:sz w:val="36"/>
+                <w:szCs w:val="36"/>
+              </w:rPr>
+            </w:pPr>
+            <w:r>
+              <w:rPr>
+                <w:rFonts w:ascii="Lato" w:cs="Lato" w:eastAsia="Lato" w:hAnsi="Lato"/>
+                <w:b w:val="1"/>
+                <w:color w:val="212529"/>
+                <w:sz w:val="36"/>
+                <w:szCs w:val="36"/>
+              </w:rPr>
+              <w:drawing>
+                <wp:inline distB="114300" distT="114300" distL="114300" distR="114300">
+                  <wp:extent cx="1435100" cy="1435100"/>
+                  <wp:effectExtent b="0" l="0" r="0" t="0"/>
                   <wp:docPr id="1" name="image1.png"/>
                   <a:graphic>
                     <a:graphicData uri="http://schemas.openxmlformats.org/drawingml/2006/picture">
@@ -558,123 +1678,30 @@
           <w:p>
             <w:pPr>
               <w:pStyle w:val="Heading5"/>
-              <w:keepNext w:val="0"/>
-              <w:keepLines w:val="0"/>
-              <w:pBdr>
-                <w:top w:color="auto" w:space="0" w:sz="0" w:val="none"/>
-                <w:left w:color="auto" w:space="0" w:sz="0" w:val="none"/>
-                <w:bottom w:color="auto" w:space="0" w:sz="0" w:val="none"/>
-                <w:right w:color="auto" w:space="0" w:sz="0" w:val="none"/>
-                <w:between w:color="auto" w:space="0" w:sz="0" w:val="none"/>
-              </w:pBdr>
-              <w:shd w:fill="ffffff" w:val="clear"/>
-              <w:spacing w:after="0" w:lineRule="auto"/>
-              <w:rPr/>
-            </w:pPr>
-            <w:bookmarkStart w:colFirst="0" w:colLast="0" w:name="_ftvw5inb3v4i" w:id="12"/>
-            <w:bookmarkEnd w:id="12"/>
-            <w:r>
-              <w:rPr>
-                <w:rtl w:val="0"/>
-              </w:rPr>
-              <w:t xml:space="preserve">name</w:t>
-            </w:r>
-          </w:p>
-          <w:p>
-            <w:pPr>
-              <w:pStyle w:val="Heading5"/>
               <w:spacing w:line="240" w:lineRule="auto"/>
-              <w:rPr/>
-            </w:pPr>
-            <w:bookmarkStart w:colFirst="0" w:colLast="0" w:name="_r7dbaxgkajg6" w:id="13"/>
-            <w:bookmarkEnd w:id="13"/>
-            <w:r>
-              <w:rPr>
-                <w:rtl w:val="0"/>
-              </w:rPr>
-              <w:t xml:space="preserve">affiliation</w:t>
+              <w:rPr>
+                <w:rFonts w:ascii="Lato" w:cs="Lato" w:eastAsia="Lato" w:hAnsi="Lato"/>
+                <w:b w:val="1"/>
+                <w:color w:val="212529"/>
+                <w:sz w:val="36"/>
+                <w:szCs w:val="36"/>
+              </w:rPr>
+            </w:pPr>
+            <w:bookmarkStart w:colFirst="0" w:colLast="0" w:name="_503u4p7jynhu" w:id="24"/>
+            <w:bookmarkEnd w:id="24"/>
+            <w:r>
+              <w:rPr>
+                <w:rtl w:val="0"/>
+              </w:rPr>
+              <w:t xml:space="preserve">Janneke Michielsen</w:t>
+            </w:r>
+            <w:r>
+              <w:rPr>
+                <w:rtl w:val="0"/>
+              </w:rPr>
             </w:r>
           </w:p>
         </w:tc>
-      </w:tr>
-    </w:tbl>
-    <w:p>
-      <w:pPr>
-        <w:pStyle w:val="Heading3"/>
-        <w:rPr/>
-      </w:pPr>
-      <w:bookmarkStart w:colFirst="0" w:colLast="0" w:name="_w5d5yord7h2i" w:id="14"/>
-      <w:bookmarkEnd w:id="14"/>
-      <w:r>
-        <w:rPr>
-          <w:rtl w:val="0"/>
-        </w:rPr>
-      </w:r>
-    </w:p>
-    <w:p>
-      <w:pPr>
-        <w:pStyle w:val="Heading3"/>
-        <w:rPr/>
-      </w:pPr>
-      <w:bookmarkStart w:colFirst="0" w:colLast="0" w:name="_utcslreb6zxx" w:id="15"/>
-      <w:bookmarkEnd w:id="15"/>
-      <w:r>
-        <w:rPr>
-          <w:rtl w:val="0"/>
-        </w:rPr>
-        <w:t xml:space="preserve">TBA</w:t>
-      </w:r>
-    </w:p>
-    <w:p>
-      <w:pPr>
-        <w:rPr/>
-      </w:pPr>
-      <w:r>
-        <w:rPr>
-          <w:rtl w:val="0"/>
-        </w:rPr>
-        <w:t xml:space="preserve">abstract</w:t>
-      </w:r>
-    </w:p>
-    <w:p>
-      <w:pPr>
-        <w:rPr/>
-      </w:pPr>
-      <w:r>
-        <w:rPr>
-          <w:rtl w:val="0"/>
-        </w:rPr>
-      </w:r>
-    </w:p>
-    <w:tbl>
-      <w:tblPr>
-        <w:tblStyle w:val="Table3"/>
-        <w:tblW w:w="3311.4330708661423" w:type="dxa"/>
-        <w:jc w:val="left"/>
-        <w:tblBorders>
-          <w:top w:color="000000" w:space="0" w:sz="8" w:val="single"/>
-          <w:left w:color="000000" w:space="0" w:sz="8" w:val="single"/>
-          <w:bottom w:color="000000" w:space="0" w:sz="8" w:val="single"/>
-          <w:right w:color="000000" w:space="0" w:sz="8" w:val="single"/>
-          <w:insideH w:color="000000" w:space="0" w:sz="8" w:val="single"/>
-          <w:insideV w:color="000000" w:space="0" w:sz="8" w:val="single"/>
-        </w:tblBorders>
-        <w:tblLayout w:type="fixed"/>
-        <w:tblLook w:val="0600"/>
-      </w:tblPr>
-      <w:tblGrid>
-        <w:gridCol w:w="3311.4330708661423"/>
-        <w:tblGridChange w:id="0">
-          <w:tblGrid>
-            <w:gridCol w:w="3311.4330708661423"/>
-          </w:tblGrid>
-        </w:tblGridChange>
-      </w:tblGrid>
-      <w:tr>
-        <w:trPr>
-          <w:cantSplit w:val="1"/>
-          <w:tblHeader w:val="0"/>
-        </w:trPr>
         <w:tc>
           <w:tcPr>
             <w:shd w:fill="auto" w:val="clear"/>
@@ -746,41 +1773,27 @@
           <w:p>
             <w:pPr>
               <w:pStyle w:val="Heading5"/>
-              <w:keepNext w:val="0"/>
-              <w:keepLines w:val="0"/>
-              <w:pBdr>
-                <w:top w:color="auto" w:space="0" w:sz="0" w:val="none"/>
-                <w:left w:color="auto" w:space="0" w:sz="0" w:val="none"/>
-                <w:bottom w:color="auto" w:space="0" w:sz="0" w:val="none"/>
-                <w:right w:color="auto" w:space="0" w:sz="0" w:val="none"/>
-                <w:between w:color="auto" w:space="0" w:sz="0" w:val="none"/>
-              </w:pBdr>
-              <w:shd w:fill="ffffff" w:val="clear"/>
-              <w:spacing w:after="0" w:lineRule="auto"/>
-              <w:rPr/>
-            </w:pPr>
-            <w:bookmarkStart w:colFirst="0" w:colLast="0" w:name="_p2kisom76jqy" w:id="16"/>
-            <w:bookmarkEnd w:id="16"/>
-            <w:r>
-              <w:rPr>
-                <w:rtl w:val="0"/>
-              </w:rPr>
-              <w:t xml:space="preserve">name</w:t>
-            </w:r>
-          </w:p>
-          <w:p>
-            <w:pPr>
-              <w:pStyle w:val="Heading5"/>
               <w:spacing w:line="240" w:lineRule="auto"/>
-              <w:rPr/>
-            </w:pPr>
-            <w:bookmarkStart w:colFirst="0" w:colLast="0" w:name="_x6dgxsly4zsy" w:id="17"/>
-            <w:bookmarkEnd w:id="17"/>
-            <w:r>
-              <w:rPr>
-                <w:rtl w:val="0"/>
-              </w:rPr>
-              <w:t xml:space="preserve">affiliation</w:t>
+              <w:rPr>
+                <w:rFonts w:ascii="Lato" w:cs="Lato" w:eastAsia="Lato" w:hAnsi="Lato"/>
+                <w:b w:val="1"/>
+                <w:color w:val="212529"/>
+                <w:sz w:val="36"/>
+                <w:szCs w:val="36"/>
+              </w:rPr>
+            </w:pPr>
+            <w:bookmarkStart w:colFirst="0" w:colLast="0" w:name="_9xf0tu12329v" w:id="25"/>
+            <w:bookmarkEnd w:id="25"/>
+            <w:r>
+              <w:rPr>
+                <w:rtl w:val="0"/>
+              </w:rPr>
+              <w:t xml:space="preserve">Marc van Andel</w:t>
+            </w:r>
+            <w:r>
+              <w:rPr>
+                <w:rtl w:val="0"/>
+              </w:rPr>
             </w:r>
           </w:p>
         </w:tc>
@@ -791,196 +1804,8 @@
         <w:pStyle w:val="Heading3"/>
         <w:rPr/>
       </w:pPr>
-      <w:bookmarkStart w:colFirst="0" w:colLast="0" w:name="_g75pax681g0n" w:id="18"/>
-      <w:bookmarkEnd w:id="18"/>
-      <w:r>
-        <w:rPr>
-          <w:rtl w:val="0"/>
-        </w:rPr>
-      </w:r>
-    </w:p>
-    <w:p>
-      <w:pPr>
-        <w:pStyle w:val="Heading3"/>
-        <w:rPr/>
-      </w:pPr>
-      <w:bookmarkStart w:colFirst="0" w:colLast="0" w:name="_tymf8360n7sc" w:id="19"/>
-      <w:bookmarkEnd w:id="19"/>
-      <w:r>
-        <w:rPr>
-          <w:rtl w:val="0"/>
-        </w:rPr>
-        <w:t xml:space="preserve">TBA</w:t>
-      </w:r>
-    </w:p>
-    <w:p>
-      <w:pPr>
-        <w:rPr/>
-      </w:pPr>
-      <w:r>
-        <w:rPr>
-          <w:rtl w:val="0"/>
-        </w:rPr>
-        <w:t xml:space="preserve">abstract</w:t>
-      </w:r>
-    </w:p>
-    <w:p>
-      <w:pPr>
-        <w:rPr/>
-      </w:pPr>
-      <w:r>
-        <w:rPr>
-          <w:rtl w:val="0"/>
-        </w:rPr>
-      </w:r>
-    </w:p>
-    <w:tbl>
-      <w:tblPr>
-        <w:tblStyle w:val="Table4"/>
-        <w:tblW w:w="3311.4330708661423" w:type="dxa"/>
-        <w:jc w:val="left"/>
-        <w:tblBorders>
-          <w:top w:color="000000" w:space="0" w:sz="8" w:val="single"/>
-          <w:left w:color="000000" w:space="0" w:sz="8" w:val="single"/>
-          <w:bottom w:color="000000" w:space="0" w:sz="8" w:val="single"/>
-          <w:right w:color="000000" w:space="0" w:sz="8" w:val="single"/>
-          <w:insideH w:color="000000" w:space="0" w:sz="8" w:val="single"/>
-          <w:insideV w:color="000000" w:space="0" w:sz="8" w:val="single"/>
-        </w:tblBorders>
-        <w:tblLayout w:type="fixed"/>
-        <w:tblLook w:val="0600"/>
-      </w:tblPr>
-      <w:tblGrid>
-        <w:gridCol w:w="3311.4330708661423"/>
-        <w:tblGridChange w:id="0">
-          <w:tblGrid>
-            <w:gridCol w:w="3311.4330708661423"/>
-          </w:tblGrid>
-        </w:tblGridChange>
-      </w:tblGrid>
-      <w:tr>
-        <w:trPr>
-          <w:cantSplit w:val="1"/>
-          <w:tblHeader w:val="0"/>
-        </w:trPr>
-        <w:tc>
-          <w:tcPr>
-            <w:shd w:fill="auto" w:val="clear"/>
-            <w:tcMar>
-              <w:top w:w="100.0" w:type="dxa"/>
-              <w:left w:w="100.0" w:type="dxa"/>
-              <w:bottom w:w="100.0" w:type="dxa"/>
-              <w:right w:w="100.0" w:type="dxa"/>
-            </w:tcMar>
-            <w:vAlign w:val="top"/>
-          </w:tcPr>
-          <w:p>
-            <w:pPr>
-              <w:shd w:fill="ffffff" w:val="clear"/>
-              <w:rPr>
-                <w:b w:val="1"/>
-                <w:color w:val="212529"/>
-                <w:sz w:val="36"/>
-                <w:szCs w:val="36"/>
-              </w:rPr>
-            </w:pPr>
-            <w:r>
-              <w:rPr>
-                <w:rFonts w:ascii="Lato" w:cs="Lato" w:eastAsia="Lato" w:hAnsi="Lato"/>
-                <w:b w:val="1"/>
-                <w:color w:val="212529"/>
-                <w:sz w:val="36"/>
-                <w:szCs w:val="36"/>
-              </w:rPr>
-              <w:drawing>
-                <wp:inline distB="114300" distT="114300" distL="114300" distR="114300">
-                  <wp:extent cx="1435100" cy="1435100"/>
-                  <wp:effectExtent b="0" l="0" r="0" t="0"/>
-                  <wp:docPr id="4" name="image1.png"/>
-                  <a:graphic>
-                    <a:graphicData uri="http://schemas.openxmlformats.org/drawingml/2006/picture">
-                      <pic:pic>
-                        <pic:nvPicPr>
-                          <pic:cNvPr id="0" name="image1.png"/>
-                          <pic:cNvPicPr preferRelativeResize="0"/>
-                        </pic:nvPicPr>
-                        <pic:blipFill>
-                          <a:blip r:embed="rId6"/>
-                          <a:srcRect b="0" l="0" r="0" t="0"/>
-                          <a:stretch>
-                            <a:fillRect/>
-                          </a:stretch>
-                        </pic:blipFill>
-                        <pic:spPr>
-                          <a:xfrm>
-                            <a:off x="0" y="0"/>
-                            <a:ext cx="1435100" cy="1435100"/>
-                          </a:xfrm>
-                          <a:prstGeom prst="rect"/>
-                          <a:ln/>
-                        </pic:spPr>
-                      </pic:pic>
-                    </a:graphicData>
-                  </a:graphic>
-                </wp:inline>
-              </w:drawing>
-            </w:r>
-            <w:r>
-              <w:rPr>
-                <w:rtl w:val="0"/>
-              </w:rPr>
-            </w:r>
-          </w:p>
-          <w:p>
-            <w:pPr>
-              <w:pStyle w:val="Heading5"/>
-              <w:keepNext w:val="0"/>
-              <w:keepLines w:val="0"/>
-              <w:pBdr>
-                <w:top w:color="auto" w:space="0" w:sz="0" w:val="none"/>
-                <w:left w:color="auto" w:space="0" w:sz="0" w:val="none"/>
-                <w:bottom w:color="auto" w:space="0" w:sz="0" w:val="none"/>
-                <w:right w:color="auto" w:space="0" w:sz="0" w:val="none"/>
-                <w:between w:color="auto" w:space="0" w:sz="0" w:val="none"/>
-              </w:pBdr>
-              <w:shd w:fill="ffffff" w:val="clear"/>
-              <w:spacing w:after="0" w:lineRule="auto"/>
-              <w:rPr/>
-            </w:pPr>
-            <w:bookmarkStart w:colFirst="0" w:colLast="0" w:name="_mgej8haployi" w:id="20"/>
-            <w:bookmarkEnd w:id="20"/>
-            <w:r>
-              <w:rPr>
-                <w:rtl w:val="0"/>
-              </w:rPr>
-              <w:t xml:space="preserve">name</w:t>
-            </w:r>
-          </w:p>
-          <w:p>
-            <w:pPr>
-              <w:pStyle w:val="Heading5"/>
-              <w:spacing w:line="240" w:lineRule="auto"/>
-              <w:rPr/>
-            </w:pPr>
-            <w:bookmarkStart w:colFirst="0" w:colLast="0" w:name="_2vjh1636uc09" w:id="21"/>
-            <w:bookmarkEnd w:id="21"/>
-            <w:r>
-              <w:rPr>
-                <w:rtl w:val="0"/>
-              </w:rPr>
-              <w:t xml:space="preserve">affiliation</w:t>
-            </w:r>
-          </w:p>
-        </w:tc>
-      </w:tr>
-    </w:tbl>
-    <w:p>
-      <w:pPr>
-        <w:pStyle w:val="Heading3"/>
-        <w:rPr/>
-      </w:pPr>
-      <w:bookmarkStart w:colFirst="0" w:colLast="0" w:name="_53rrz34r0m0h" w:id="22"/>
-      <w:bookmarkEnd w:id="22"/>
+      <w:bookmarkStart w:colFirst="0" w:colLast="0" w:name="_53rrz34r0m0h" w:id="26"/>
+      <w:bookmarkEnd w:id="26"/>
       <w:r>
         <w:rPr>
           <w:rtl w:val="0"/>

</xml_diff>